<commit_message>
Added to User Manual
Added System Requirements, Installation & Setup, Starting the App, Playing the Game, Admin Features, Troubleshooting, Future Features, Contact & Support.
</commit_message>
<xml_diff>
--- a/User Manual.docx
+++ b/User Manual.docx
@@ -67,6 +67,1122 @@
       </w:r>
     </w:p>
     <w:p/>
+    <w:p>
+      <w:pPr>
+        <w:rPr>
+          <w:b/>
+          <w:bCs/>
+        </w:rPr>
+      </w:pPr>
+      <w:r>
+        <w:rPr>
+          <w:b/>
+          <w:bCs/>
+        </w:rPr>
+        <w:t xml:space="preserve">2. System Requirements </w:t>
+      </w:r>
+    </w:p>
+    <w:p>
+      <w:pPr>
+        <w:rPr>
+          <w:b/>
+          <w:bCs/>
+        </w:rPr>
+      </w:pPr>
+      <w:r>
+        <w:rPr>
+          <w:b/>
+          <w:bCs/>
+        </w:rPr>
+        <w:t>For Mobile App:</w:t>
+      </w:r>
+    </w:p>
+    <w:p>
+      <w:pPr>
+        <w:pStyle w:val="ListParagraph"/>
+        <w:numPr>
+          <w:ilvl w:val="0"/>
+          <w:numId w:val="3"/>
+        </w:numPr>
+      </w:pPr>
+      <w:r>
+        <w:rPr>
+          <w:b/>
+          <w:bCs/>
+        </w:rPr>
+        <w:t xml:space="preserve">iOS: </w:t>
+      </w:r>
+      <w:r>
+        <w:t>iOS 15.0 or later (iPhone 8 or newer)</w:t>
+      </w:r>
+    </w:p>
+    <w:p>
+      <w:pPr>
+        <w:pStyle w:val="ListParagraph"/>
+        <w:numPr>
+          <w:ilvl w:val="0"/>
+          <w:numId w:val="3"/>
+        </w:numPr>
+      </w:pPr>
+      <w:r>
+        <w:rPr>
+          <w:b/>
+          <w:bCs/>
+        </w:rPr>
+        <w:t xml:space="preserve">Android: </w:t>
+      </w:r>
+      <w:r>
+        <w:t xml:space="preserve">Android 8.0 (API level 26) or higher </w:t>
+      </w:r>
+    </w:p>
+    <w:p>
+      <w:pPr>
+        <w:pStyle w:val="ListParagraph"/>
+        <w:numPr>
+          <w:ilvl w:val="0"/>
+          <w:numId w:val="3"/>
+        </w:numPr>
+        <w:rPr>
+          <w:b/>
+          <w:bCs/>
+        </w:rPr>
+      </w:pPr>
+      <w:r>
+        <w:rPr>
+          <w:b/>
+          <w:bCs/>
+        </w:rPr>
+        <w:t>Storage:</w:t>
+      </w:r>
+      <w:r>
+        <w:rPr>
+          <w:b/>
+          <w:bCs/>
+        </w:rPr>
+        <w:t xml:space="preserve"> </w:t>
+      </w:r>
+      <w:r>
+        <w:t xml:space="preserve">150MB free space + 50MB for cache </w:t>
+      </w:r>
+    </w:p>
+    <w:p>
+      <w:pPr>
+        <w:pStyle w:val="ListParagraph"/>
+        <w:numPr>
+          <w:ilvl w:val="0"/>
+          <w:numId w:val="3"/>
+        </w:numPr>
+        <w:rPr>
+          <w:b/>
+          <w:bCs/>
+        </w:rPr>
+      </w:pPr>
+      <w:r>
+        <w:rPr>
+          <w:b/>
+          <w:bCs/>
+        </w:rPr>
+        <w:t>Internet Connection:</w:t>
+      </w:r>
+      <w:r>
+        <w:rPr>
+          <w:b/>
+          <w:bCs/>
+        </w:rPr>
+        <w:t xml:space="preserve"> </w:t>
+      </w:r>
+      <w:r>
+        <w:t xml:space="preserve">Required for authentication and game content </w:t>
+      </w:r>
+    </w:p>
+    <w:p>
+      <w:pPr>
+        <w:rPr>
+          <w:b/>
+          <w:bCs/>
+        </w:rPr>
+      </w:pPr>
+      <w:r>
+        <w:rPr>
+          <w:b/>
+          <w:bCs/>
+        </w:rPr>
+        <w:t>For Backend System (Admin Only):</w:t>
+      </w:r>
+    </w:p>
+    <w:p>
+      <w:pPr>
+        <w:pStyle w:val="ListParagraph"/>
+        <w:numPr>
+          <w:ilvl w:val="0"/>
+          <w:numId w:val="4"/>
+        </w:numPr>
+      </w:pPr>
+      <w:r>
+        <w:rPr>
+          <w:b/>
+          <w:bCs/>
+        </w:rPr>
+        <w:t xml:space="preserve">Minimum: </w:t>
+      </w:r>
+      <w:r>
+        <w:t>Dual-Core 2.0 GHz, 4GB RAM, 1GB s</w:t>
+      </w:r>
+      <w:r>
+        <w:t>torage, Windows 10/macOS 10.14/Ubuntu 20.04</w:t>
+      </w:r>
+    </w:p>
+    <w:p>
+      <w:pPr>
+        <w:pStyle w:val="ListParagraph"/>
+        <w:numPr>
+          <w:ilvl w:val="0"/>
+          <w:numId w:val="4"/>
+        </w:numPr>
+      </w:pPr>
+      <w:r>
+        <w:rPr>
+          <w:b/>
+          <w:bCs/>
+        </w:rPr>
+        <w:t xml:space="preserve">Recommended: </w:t>
+      </w:r>
+      <w:r>
+        <w:t>Quad-Core 2.5 GHz, 8GB RAM, 5GB+ storage, Windows 11/macOS 12/Ubuntu 22.04</w:t>
+      </w:r>
+    </w:p>
+    <w:p>
+      <w:pPr>
+        <w:pStyle w:val="ListParagraph"/>
+      </w:pPr>
+    </w:p>
+    <w:p>
+      <w:pPr>
+        <w:rPr>
+          <w:b/>
+          <w:bCs/>
+        </w:rPr>
+      </w:pPr>
+      <w:r>
+        <w:rPr>
+          <w:b/>
+          <w:bCs/>
+        </w:rPr>
+        <w:t xml:space="preserve">3. Installation &amp; Setup </w:t>
+      </w:r>
+    </w:p>
+    <w:p>
+      <w:pPr>
+        <w:pStyle w:val="ListParagraph"/>
+        <w:numPr>
+          <w:ilvl w:val="0"/>
+          <w:numId w:val="5"/>
+        </w:numPr>
+      </w:pPr>
+      <w:r>
+        <w:t xml:space="preserve">Download </w:t>
+      </w:r>
+      <w:r>
+        <w:rPr>
+          <w:i/>
+          <w:iCs/>
+        </w:rPr>
+        <w:t xml:space="preserve">Expo Go </w:t>
+      </w:r>
+      <w:r>
+        <w:t xml:space="preserve">from the App Store (iOS) or Google Play Store (Android) </w:t>
+      </w:r>
+    </w:p>
+    <w:p>
+      <w:pPr>
+        <w:pStyle w:val="ListParagraph"/>
+        <w:numPr>
+          <w:ilvl w:val="0"/>
+          <w:numId w:val="5"/>
+        </w:numPr>
+      </w:pPr>
+      <w:r>
+        <w:t>Clone the GitHub repository:</w:t>
+      </w:r>
+    </w:p>
+    <w:p>
+      <w:pPr>
+        <w:pStyle w:val="ListParagraph"/>
+      </w:pPr>
+      <w:r>
+        <w:rPr>
+          <w:highlight w:val="lightGray"/>
+        </w:rPr>
+        <w:t xml:space="preserve">git clone </w:t>
+      </w:r>
+      <w:hyperlink r:id="rId5" w:history="1">
+        <w:r>
+          <w:rPr>
+            <w:rStyle w:val="Hyperlink"/>
+            <w:highlight w:val="lightGray"/>
+          </w:rPr>
+          <w:t>https://github.com/COMP2281/software-engineering-group24-25-15</w:t>
+        </w:r>
+      </w:hyperlink>
+    </w:p>
+    <w:p>
+      <w:pPr>
+        <w:pStyle w:val="ListParagraph"/>
+        <w:numPr>
+          <w:ilvl w:val="0"/>
+          <w:numId w:val="5"/>
+        </w:numPr>
+      </w:pPr>
+      <w:r>
+        <w:t>Move into the project directory:</w:t>
+      </w:r>
+    </w:p>
+    <w:p>
+      <w:pPr>
+        <w:pStyle w:val="ListParagraph"/>
+      </w:pPr>
+      <w:r>
+        <w:rPr>
+          <w:highlight w:val="lightGray"/>
+        </w:rPr>
+        <w:t>cd software-engineering-group24-25-15</w:t>
+      </w:r>
+    </w:p>
+    <w:p>
+      <w:pPr>
+        <w:pStyle w:val="ListParagraph"/>
+        <w:numPr>
+          <w:ilvl w:val="0"/>
+          <w:numId w:val="5"/>
+        </w:numPr>
+      </w:pPr>
+      <w:r>
+        <w:t>Set up a virtual environment:</w:t>
+      </w:r>
+    </w:p>
+    <w:p>
+      <w:pPr>
+        <w:pStyle w:val="ListParagraph"/>
+        <w:rPr>
+          <w:b/>
+          <w:bCs/>
+        </w:rPr>
+      </w:pPr>
+      <w:r>
+        <w:rPr>
+          <w:b/>
+          <w:bCs/>
+        </w:rPr>
+        <w:t>Windows:</w:t>
+      </w:r>
+    </w:p>
+    <w:p>
+      <w:pPr>
+        <w:pStyle w:val="ListParagraph"/>
+        <w:rPr>
+          <w:highlight w:val="lightGray"/>
+        </w:rPr>
+      </w:pPr>
+      <w:r>
+        <w:rPr>
+          <w:highlight w:val="lightGray"/>
+        </w:rPr>
+        <w:t xml:space="preserve">python -m </w:t>
+      </w:r>
+      <w:proofErr w:type="spellStart"/>
+      <w:r>
+        <w:rPr>
+          <w:highlight w:val="lightGray"/>
+        </w:rPr>
+        <w:t>venv</w:t>
+      </w:r>
+      <w:proofErr w:type="spellEnd"/>
+      <w:r>
+        <w:rPr>
+          <w:highlight w:val="lightGray"/>
+        </w:rPr>
+        <w:t xml:space="preserve"> </w:t>
+      </w:r>
+      <w:proofErr w:type="spellStart"/>
+      <w:r>
+        <w:rPr>
+          <w:highlight w:val="lightGray"/>
+        </w:rPr>
+        <w:t>venv</w:t>
+      </w:r>
+      <w:proofErr w:type="spellEnd"/>
+    </w:p>
+    <w:p>
+      <w:pPr>
+        <w:pStyle w:val="ListParagraph"/>
+      </w:pPr>
+      <w:proofErr w:type="spellStart"/>
+      <w:r>
+        <w:rPr>
+          <w:highlight w:val="lightGray"/>
+        </w:rPr>
+        <w:t>venv</w:t>
+      </w:r>
+      <w:proofErr w:type="spellEnd"/>
+      <w:r>
+        <w:rPr>
+          <w:highlight w:val="lightGray"/>
+        </w:rPr>
+        <w:t>\Scripts\activate</w:t>
+      </w:r>
+    </w:p>
+    <w:p>
+      <w:pPr>
+        <w:pStyle w:val="ListParagraph"/>
+        <w:rPr>
+          <w:b/>
+          <w:bCs/>
+        </w:rPr>
+      </w:pPr>
+      <w:r>
+        <w:rPr>
+          <w:b/>
+          <w:bCs/>
+        </w:rPr>
+        <w:t>Mac/Linux:</w:t>
+      </w:r>
+    </w:p>
+    <w:p>
+      <w:pPr>
+        <w:pStyle w:val="ListParagraph"/>
+        <w:rPr>
+          <w:highlight w:val="lightGray"/>
+          <w:lang w:val="fr-FR"/>
+        </w:rPr>
+      </w:pPr>
+      <w:r>
+        <w:rPr>
+          <w:highlight w:val="lightGray"/>
+          <w:lang w:val="fr-FR"/>
+        </w:rPr>
+        <w:t>python3 -m venv venv</w:t>
+      </w:r>
+    </w:p>
+    <w:p>
+      <w:pPr>
+        <w:pStyle w:val="ListParagraph"/>
+        <w:rPr>
+          <w:lang w:val="fr-FR"/>
+        </w:rPr>
+      </w:pPr>
+      <w:r>
+        <w:rPr>
+          <w:highlight w:val="lightGray"/>
+          <w:lang w:val="fr-FR"/>
+        </w:rPr>
+        <w:t>source venv/bin/activate</w:t>
+      </w:r>
+    </w:p>
+    <w:p>
+      <w:pPr>
+        <w:pStyle w:val="ListParagraph"/>
+        <w:numPr>
+          <w:ilvl w:val="0"/>
+          <w:numId w:val="5"/>
+        </w:numPr>
+      </w:pPr>
+      <w:r>
+        <w:t>Set up environment variables i</w:t>
+      </w:r>
+      <w:r>
+        <w:t>n .env files.</w:t>
+      </w:r>
+    </w:p>
+    <w:p>
+      <w:pPr>
+        <w:pStyle w:val="ListParagraph"/>
+        <w:numPr>
+          <w:ilvl w:val="0"/>
+          <w:numId w:val="5"/>
+        </w:numPr>
+      </w:pPr>
+      <w:r>
+        <w:t xml:space="preserve">Run python setup.py to install dependencies and start the backend server. </w:t>
+      </w:r>
+    </w:p>
+    <w:p>
+      <w:pPr>
+        <w:pStyle w:val="ListParagraph"/>
+        <w:numPr>
+          <w:ilvl w:val="0"/>
+          <w:numId w:val="5"/>
+        </w:numPr>
+      </w:pPr>
+      <w:r>
+        <w:t xml:space="preserve">Scan the QR code in the terminal using </w:t>
+      </w:r>
+      <w:r>
+        <w:rPr>
+          <w:i/>
+          <w:iCs/>
+        </w:rPr>
+        <w:t xml:space="preserve">Expo Go </w:t>
+      </w:r>
+      <w:r>
+        <w:t>to launch the app</w:t>
+      </w:r>
+    </w:p>
+    <w:p>
+      <w:pPr>
+        <w:pStyle w:val="ListParagraph"/>
+      </w:pPr>
+    </w:p>
+    <w:p>
+      <w:pPr>
+        <w:rPr>
+          <w:b/>
+          <w:bCs/>
+        </w:rPr>
+      </w:pPr>
+      <w:r>
+        <w:rPr>
+          <w:b/>
+          <w:bCs/>
+        </w:rPr>
+        <w:t>4.</w:t>
+      </w:r>
+      <w:r>
+        <w:rPr>
+          <w:b/>
+          <w:bCs/>
+        </w:rPr>
+        <w:t xml:space="preserve"> Getting Started </w:t>
+      </w:r>
+    </w:p>
+    <w:p>
+      <w:pPr>
+        <w:rPr>
+          <w:b/>
+          <w:bCs/>
+        </w:rPr>
+      </w:pPr>
+      <w:r>
+        <w:rPr>
+          <w:b/>
+          <w:bCs/>
+        </w:rPr>
+        <w:t>Creating an Account:</w:t>
+      </w:r>
+    </w:p>
+    <w:p>
+      <w:pPr>
+        <w:pStyle w:val="ListParagraph"/>
+        <w:numPr>
+          <w:ilvl w:val="0"/>
+          <w:numId w:val="6"/>
+        </w:numPr>
+      </w:pPr>
+      <w:r>
+        <w:t xml:space="preserve">Open </w:t>
+      </w:r>
+      <w:r>
+        <w:rPr>
+          <w:i/>
+          <w:iCs/>
+        </w:rPr>
+        <w:t xml:space="preserve">The Tower </w:t>
+      </w:r>
+      <w:r>
+        <w:t>app</w:t>
+      </w:r>
+    </w:p>
+    <w:p>
+      <w:pPr>
+        <w:pStyle w:val="ListParagraph"/>
+        <w:numPr>
+          <w:ilvl w:val="0"/>
+          <w:numId w:val="6"/>
+        </w:numPr>
+      </w:pPr>
+      <w:r>
+        <w:t xml:space="preserve">Select </w:t>
+      </w:r>
+      <w:r>
+        <w:rPr>
+          <w:i/>
+          <w:iCs/>
+        </w:rPr>
+        <w:t>Sign Up</w:t>
+      </w:r>
+    </w:p>
+    <w:p>
+      <w:pPr>
+        <w:pStyle w:val="ListParagraph"/>
+        <w:numPr>
+          <w:ilvl w:val="0"/>
+          <w:numId w:val="6"/>
+        </w:numPr>
+      </w:pPr>
+      <w:r>
+        <w:t xml:space="preserve">Enter email and password (email verification required) </w:t>
+      </w:r>
+    </w:p>
+    <w:p>
+      <w:pPr>
+        <w:pStyle w:val="ListParagraph"/>
+        <w:numPr>
+          <w:ilvl w:val="0"/>
+          <w:numId w:val="6"/>
+        </w:numPr>
+      </w:pPr>
+      <w:r>
+        <w:lastRenderedPageBreak/>
+        <w:t xml:space="preserve">Login with credentials </w:t>
+      </w:r>
+    </w:p>
+    <w:p>
+      <w:pPr>
+        <w:rPr>
+          <w:b/>
+          <w:bCs/>
+        </w:rPr>
+      </w:pPr>
+      <w:r>
+        <w:rPr>
+          <w:b/>
+          <w:bCs/>
+        </w:rPr>
+        <w:t>Navigating the App:</w:t>
+      </w:r>
+    </w:p>
+    <w:p>
+      <w:pPr>
+        <w:pStyle w:val="ListParagraph"/>
+        <w:numPr>
+          <w:ilvl w:val="0"/>
+          <w:numId w:val="7"/>
+        </w:numPr>
+      </w:pPr>
+      <w:r>
+        <w:rPr>
+          <w:b/>
+          <w:bCs/>
+        </w:rPr>
+        <w:t xml:space="preserve">Home Page: </w:t>
+      </w:r>
+      <w:r>
+        <w:t>Play the game or access practice mode</w:t>
+      </w:r>
+    </w:p>
+    <w:p>
+      <w:pPr>
+        <w:pStyle w:val="ListParagraph"/>
+        <w:numPr>
+          <w:ilvl w:val="0"/>
+          <w:numId w:val="7"/>
+        </w:numPr>
+      </w:pPr>
+      <w:r>
+        <w:rPr>
+          <w:b/>
+          <w:bCs/>
+        </w:rPr>
+        <w:t xml:space="preserve">Game Menu: </w:t>
+      </w:r>
+      <w:r>
+        <w:t>Start a new game, check leaderboard, statistics, and AI chat.</w:t>
+      </w:r>
+    </w:p>
+    <w:p>
+      <w:pPr>
+        <w:pStyle w:val="ListParagraph"/>
+        <w:numPr>
+          <w:ilvl w:val="0"/>
+          <w:numId w:val="7"/>
+        </w:numPr>
+      </w:pPr>
+      <w:r>
+        <w:rPr>
+          <w:b/>
+          <w:bCs/>
+        </w:rPr>
+        <w:t xml:space="preserve">Settings: </w:t>
+      </w:r>
+      <w:r>
+        <w:t xml:space="preserve">Adjust notifications, manage profile, and log out. </w:t>
+      </w:r>
+    </w:p>
+    <w:p>
+      <w:pPr>
+        <w:pStyle w:val="ListParagraph"/>
+        <w:numPr>
+          <w:ilvl w:val="0"/>
+          <w:numId w:val="7"/>
+        </w:numPr>
+      </w:pPr>
+      <w:r>
+        <w:rPr>
+          <w:b/>
+          <w:bCs/>
+        </w:rPr>
+        <w:t xml:space="preserve">Friends: </w:t>
+      </w:r>
+      <w:r>
+        <w:t xml:space="preserve">Add/view friends and compare scores. </w:t>
+      </w:r>
+    </w:p>
+    <w:p>
+      <w:pPr>
+        <w:pStyle w:val="ListParagraph"/>
+      </w:pPr>
+    </w:p>
+    <w:p>
+      <w:pPr>
+        <w:rPr>
+          <w:b/>
+          <w:bCs/>
+        </w:rPr>
+      </w:pPr>
+      <w:r>
+        <w:rPr>
+          <w:b/>
+          <w:bCs/>
+        </w:rPr>
+        <w:t>5.</w:t>
+      </w:r>
+      <w:r>
+        <w:rPr>
+          <w:b/>
+          <w:bCs/>
+        </w:rPr>
+        <w:t xml:space="preserve"> </w:t>
+      </w:r>
+      <w:r>
+        <w:rPr>
+          <w:b/>
+          <w:bCs/>
+        </w:rPr>
+        <w:t xml:space="preserve">Playing the Game </w:t>
+      </w:r>
+    </w:p>
+    <w:p>
+      <w:pPr>
+        <w:pStyle w:val="ListParagraph"/>
+        <w:numPr>
+          <w:ilvl w:val="0"/>
+          <w:numId w:val="10"/>
+        </w:numPr>
+      </w:pPr>
+      <w:r>
+        <w:rPr>
+          <w:b/>
+          <w:bCs/>
+        </w:rPr>
+        <w:t xml:space="preserve">Single-player Mode: </w:t>
+      </w:r>
+      <w:r>
+        <w:t>Compete against an AI bot and answer multiple-choice questions.</w:t>
+      </w:r>
+    </w:p>
+    <w:p>
+      <w:pPr>
+        <w:pStyle w:val="ListParagraph"/>
+        <w:numPr>
+          <w:ilvl w:val="0"/>
+          <w:numId w:val="10"/>
+        </w:numPr>
+      </w:pPr>
+      <w:r>
+        <w:rPr>
+          <w:b/>
+          <w:bCs/>
+        </w:rPr>
+        <w:t xml:space="preserve">Practice Mode: </w:t>
+      </w:r>
+      <w:r>
+        <w:t>Answer questions without scoring or competition.</w:t>
+      </w:r>
+    </w:p>
+    <w:p>
+      <w:pPr>
+        <w:pStyle w:val="ListParagraph"/>
+        <w:numPr>
+          <w:ilvl w:val="0"/>
+          <w:numId w:val="10"/>
+        </w:numPr>
+      </w:pPr>
+      <w:r>
+        <w:rPr>
+          <w:b/>
+          <w:bCs/>
+        </w:rPr>
+        <w:t xml:space="preserve">AI Host: </w:t>
+      </w:r>
+      <w:r>
+        <w:t xml:space="preserve">Provides hints and insights into topics. </w:t>
+      </w:r>
+    </w:p>
+    <w:p>
+      <w:pPr>
+        <w:pStyle w:val="ListParagraph"/>
+        <w:numPr>
+          <w:ilvl w:val="0"/>
+          <w:numId w:val="10"/>
+        </w:numPr>
+      </w:pPr>
+      <w:r>
+        <w:rPr>
+          <w:b/>
+          <w:bCs/>
+        </w:rPr>
+        <w:t xml:space="preserve">Scoring System: </w:t>
+      </w:r>
+      <w:r>
+        <w:t xml:space="preserve">Earn points for correct answers and track progress. </w:t>
+      </w:r>
+    </w:p>
+    <w:p>
+      <w:pPr>
+        <w:pStyle w:val="ListParagraph"/>
+      </w:pPr>
+    </w:p>
+    <w:p>
+      <w:pPr>
+        <w:rPr>
+          <w:b/>
+          <w:bCs/>
+        </w:rPr>
+      </w:pPr>
+      <w:r>
+        <w:rPr>
+          <w:b/>
+          <w:bCs/>
+        </w:rPr>
+        <w:t>6. Admin Features</w:t>
+      </w:r>
+    </w:p>
+    <w:p>
+      <w:pPr>
+        <w:pStyle w:val="ListParagraph"/>
+        <w:numPr>
+          <w:ilvl w:val="0"/>
+          <w:numId w:val="12"/>
+        </w:numPr>
+        <w:rPr>
+          <w:b/>
+          <w:bCs/>
+        </w:rPr>
+      </w:pPr>
+      <w:r>
+        <w:t>Access the admin panel via http://&lt;YOUR_IP&gt;:8000/admin.</w:t>
+      </w:r>
+    </w:p>
+    <w:p>
+      <w:pPr>
+        <w:pStyle w:val="ListParagraph"/>
+        <w:numPr>
+          <w:ilvl w:val="0"/>
+          <w:numId w:val="12"/>
+        </w:numPr>
+        <w:rPr>
+          <w:b/>
+          <w:bCs/>
+        </w:rPr>
+      </w:pPr>
+      <w:r>
+        <w:t>Use Django-admin to manage user roles and question database</w:t>
+      </w:r>
+    </w:p>
+    <w:p>
+      <w:pPr>
+        <w:pStyle w:val="ListParagraph"/>
+        <w:numPr>
+          <w:ilvl w:val="0"/>
+          <w:numId w:val="12"/>
+        </w:numPr>
+        <w:rPr>
+          <w:b/>
+          <w:bCs/>
+        </w:rPr>
+      </w:pPr>
+      <w:r>
+        <w:t xml:space="preserve">Upload questions in bulk via .csv file </w:t>
+      </w:r>
+    </w:p>
+    <w:p>
+      <w:pPr>
+        <w:rPr>
+          <w:b/>
+          <w:bCs/>
+        </w:rPr>
+      </w:pPr>
+    </w:p>
+    <w:p>
+      <w:pPr>
+        <w:rPr>
+          <w:b/>
+          <w:bCs/>
+        </w:rPr>
+      </w:pPr>
+      <w:r>
+        <w:rPr>
+          <w:b/>
+          <w:bCs/>
+        </w:rPr>
+        <w:t xml:space="preserve">7. Troubleshooting </w:t>
+      </w:r>
+    </w:p>
+    <w:p>
+      <w:pPr>
+        <w:pStyle w:val="ListParagraph"/>
+        <w:numPr>
+          <w:ilvl w:val="0"/>
+          <w:numId w:val="8"/>
+        </w:numPr>
+        <w:rPr>
+          <w:b/>
+          <w:bCs/>
+        </w:rPr>
+      </w:pPr>
+      <w:r>
+        <w:rPr>
+          <w:b/>
+          <w:bCs/>
+        </w:rPr>
+        <w:t>API connection issues</w:t>
+      </w:r>
+      <w:r>
+        <w:rPr>
+          <w:b/>
+          <w:bCs/>
+        </w:rPr>
+        <w:t xml:space="preserve">: </w:t>
+      </w:r>
+      <w:r>
+        <w:t>Ensure server us running and IP is correct</w:t>
+      </w:r>
+    </w:p>
+    <w:p>
+      <w:pPr>
+        <w:pStyle w:val="ListParagraph"/>
+        <w:numPr>
+          <w:ilvl w:val="0"/>
+          <w:numId w:val="8"/>
+        </w:numPr>
+        <w:rPr>
+          <w:b/>
+          <w:bCs/>
+        </w:rPr>
+      </w:pPr>
+      <w:r>
+        <w:rPr>
+          <w:b/>
+          <w:bCs/>
+        </w:rPr>
+        <w:t>Authentication Problems</w:t>
+      </w:r>
+      <w:r>
+        <w:rPr>
+          <w:b/>
+          <w:bCs/>
+        </w:rPr>
+        <w:t xml:space="preserve">: </w:t>
+      </w:r>
+      <w:r>
+        <w:t xml:space="preserve">Clear app cache and verify credentials </w:t>
+      </w:r>
+    </w:p>
+    <w:p>
+      <w:pPr>
+        <w:pStyle w:val="ListParagraph"/>
+        <w:numPr>
+          <w:ilvl w:val="0"/>
+          <w:numId w:val="8"/>
+        </w:numPr>
+        <w:rPr>
+          <w:b/>
+          <w:bCs/>
+        </w:rPr>
+      </w:pPr>
+      <w:r>
+        <w:rPr>
+          <w:b/>
+          <w:bCs/>
+        </w:rPr>
+        <w:t xml:space="preserve">Environment Configuration </w:t>
+      </w:r>
+    </w:p>
+    <w:p>
+      <w:pPr>
+        <w:pStyle w:val="ListParagraph"/>
+        <w:numPr>
+          <w:ilvl w:val="0"/>
+          <w:numId w:val="8"/>
+        </w:numPr>
+        <w:rPr>
+          <w:b/>
+          <w:bCs/>
+        </w:rPr>
+      </w:pPr>
+      <w:r>
+        <w:rPr>
+          <w:b/>
+          <w:bCs/>
+        </w:rPr>
+        <w:t>Database issues</w:t>
+      </w:r>
+      <w:r>
+        <w:rPr>
+          <w:b/>
+          <w:bCs/>
+        </w:rPr>
+        <w:t xml:space="preserve">: </w:t>
+      </w:r>
+      <w:r>
+        <w:t>Run python manage.py migrate to sync the database</w:t>
+      </w:r>
+      <w:r>
+        <w:rPr>
+          <w:b/>
+          <w:bCs/>
+        </w:rPr>
+        <w:t xml:space="preserve"> </w:t>
+      </w:r>
+    </w:p>
+    <w:p>
+      <w:pPr>
+        <w:pStyle w:val="ListParagraph"/>
+        <w:numPr>
+          <w:ilvl w:val="0"/>
+          <w:numId w:val="8"/>
+        </w:numPr>
+        <w:rPr>
+          <w:b/>
+          <w:bCs/>
+        </w:rPr>
+      </w:pPr>
+      <w:r>
+        <w:rPr>
+          <w:b/>
+          <w:bCs/>
+        </w:rPr>
+        <w:t xml:space="preserve">App Crashes: </w:t>
+      </w:r>
+      <w:r>
+        <w:t>Update Expo CLI and React Native libraries.</w:t>
+      </w:r>
+    </w:p>
+    <w:p>
+      <w:pPr>
+        <w:pStyle w:val="ListParagraph"/>
+        <w:rPr>
+          <w:b/>
+          <w:bCs/>
+        </w:rPr>
+      </w:pPr>
+    </w:p>
+    <w:p>
+      <w:pPr>
+        <w:rPr>
+          <w:b/>
+          <w:bCs/>
+        </w:rPr>
+      </w:pPr>
+      <w:r>
+        <w:rPr>
+          <w:b/>
+          <w:bCs/>
+        </w:rPr>
+        <w:t>8. Future Features</w:t>
+      </w:r>
+    </w:p>
+    <w:p>
+      <w:pPr>
+        <w:pStyle w:val="ListParagraph"/>
+        <w:numPr>
+          <w:ilvl w:val="0"/>
+          <w:numId w:val="9"/>
+        </w:numPr>
+        <w:rPr>
+          <w:b/>
+          <w:bCs/>
+        </w:rPr>
+      </w:pPr>
+      <w:r>
+        <w:t>Multiplayer mode for real-time competition</w:t>
+      </w:r>
+    </w:p>
+    <w:p>
+      <w:pPr>
+        <w:pStyle w:val="ListParagraph"/>
+        <w:numPr>
+          <w:ilvl w:val="0"/>
+          <w:numId w:val="9"/>
+        </w:numPr>
+        <w:rPr>
+          <w:b/>
+          <w:bCs/>
+        </w:rPr>
+      </w:pPr>
+      <w:r>
+        <w:t>Additional difficulty levels</w:t>
+      </w:r>
+    </w:p>
+    <w:p>
+      <w:pPr>
+        <w:pStyle w:val="ListParagraph"/>
+        <w:numPr>
+          <w:ilvl w:val="0"/>
+          <w:numId w:val="9"/>
+        </w:numPr>
+        <w:rPr>
+          <w:b/>
+          <w:bCs/>
+        </w:rPr>
+      </w:pPr>
+      <w:r>
+        <w:t xml:space="preserve">Enhanced security with Two-Factor Authentication (2FA) </w:t>
+      </w:r>
+    </w:p>
+    <w:p>
+      <w:pPr>
+        <w:rPr>
+          <w:b/>
+          <w:bCs/>
+        </w:rPr>
+      </w:pPr>
+      <w:r>
+        <w:rPr>
+          <w:b/>
+          <w:bCs/>
+        </w:rPr>
+        <w:t>9. Contact &amp; Support</w:t>
+      </w:r>
+    </w:p>
+    <w:p>
+      <w:r>
+        <w:t xml:space="preserve">For further assistance, visit our GitHub repository or contact IBM’s support team. </w:t>
+      </w:r>
+    </w:p>
+    <w:p/>
+    <w:p>
+      <w:r>
+        <w:t>Enjoy learning with The Tower!</w:t>
+      </w:r>
+    </w:p>
+    <w:p>
+      <w:pPr>
+        <w:rPr>
+          <w:b/>
+          <w:bCs/>
+        </w:rPr>
+      </w:pPr>
+    </w:p>
+    <w:p>
+      <w:pPr>
+        <w:ind w:left="360"/>
+      </w:pPr>
+    </w:p>
+    <w:p>
+      <w:pPr>
+        <w:ind w:left="360"/>
+      </w:pPr>
+    </w:p>
     <w:sectPr>
       <w:pgSz w:w="11906" w:h="16838"/>
       <w:pgMar w:top="1440" w:right="1440" w:bottom="1440" w:left="1440" w:header="708" w:footer="708" w:gutter="0"/>
@@ -80,6 +1196,431 @@
 <file path=word/numbering.xml><?xml version="1.0" encoding="utf-8"?>
 <w:numbering xmlns:wpc="http://schemas.microsoft.com/office/word/2010/wordprocessingCanvas" xmlns:cx="http://schemas.microsoft.com/office/drawing/2014/chartex" xmlns:cx1="http://schemas.microsoft.com/office/drawing/2015/9/8/chartex" xmlns:cx2="http://schemas.microsoft.com/office/drawing/2015/10/21/chartex" xmlns:cx3="http://schemas.microsoft.com/office/drawing/2016/5/9/chartex" xmlns:cx4="http://schemas.microsoft.com/office/drawing/2016/5/10/chartex" xmlns:cx5="http://schemas.microsoft.com/office/drawing/2016/5/11/chartex" xmlns:cx6="http://schemas.microsoft.com/office/drawing/2016/5/12/chartex" xmlns:cx7="http://schemas.microsoft.com/office/drawing/2016/5/13/chartex" xmlns:cx8="http://schemas.microsoft.com/office/drawing/2016/5/14/chartex" xmlns:mc="http://schemas.openxmlformats.org/markup-compatibility/2006" xmlns:aink="http://schemas.microsoft.com/office/drawing/2016/ink" xmlns:am3d="http://schemas.microsoft.com/office/drawing/2017/model3d" xmlns:o="urn:schemas-microsoft-com:office:office" xmlns:oel="http://schemas.microsoft.com/office/2019/extlst" xmlns:r="http://schemas.openxmlformats.org/officeDocument/2006/relationships" xmlns:m="http://schemas.openxmlformats.org/officeDocument/2006/math" xmlns:v="urn:schemas-microsoft-com:vml" xmlns:wp14="http://schemas.microsoft.com/office/word/2010/wordprocessingDrawing" xmlns:wp="http://schemas.openxmlformats.org/drawingml/2006/wordprocessingDrawing" xmlns:w10="urn:schemas-microsoft-com:office:word" xmlns:w="http://schemas.openxmlformats.org/wordprocessingml/2006/main" xmlns:w14="http://schemas.microsoft.com/office/word/2010/wordml" xmlns:w15="http://schemas.microsoft.com/office/word/2012/wordml" xmlns:w16cex="http://schemas.microsoft.com/office/word/2018/wordml/cex" xmlns:w16cid="http://schemas.microsoft.com/office/word/2016/wordml/cid" xmlns:w16="http://schemas.microsoft.com/office/word/2018/wordml" xmlns:w16du="http://schemas.microsoft.com/office/word/2023/wordml/word16du" xmlns:w16sdtdh="http://schemas.microsoft.com/office/word/2020/wordml/sdtdatahash" xmlns:w16sdtfl="http://schemas.microsoft.com/office/word/2024/wordml/sdtformatlock" xmlns:w16se="http://schemas.microsoft.com/office/word/2015/wordml/symex" xmlns:wpg="http://schemas.microsoft.com/office/word/2010/wordprocessingGroup" xmlns:wpi="http://schemas.microsoft.com/office/word/2010/wordprocessingInk" xmlns:wne="http://schemas.microsoft.com/office/word/2006/wordml" xmlns:wps="http://schemas.microsoft.com/office/word/2010/wordprocessingShape" mc:Ignorable="w14 w15 w16se w16cid w16 w16cex w16sdtdh w16sdtfl w16du wp14">
   <w:abstractNum w:abstractNumId="0" w15:restartNumberingAfterBreak="0">
+    <w:nsid w:val="05E84109"/>
+    <w:multiLevelType w:val="hybridMultilevel"/>
+    <w:tmpl w:val="49C46726"/>
+    <w:lvl w:ilvl="0" w:tplc="08090001">
+      <w:start w:val="1"/>
+      <w:numFmt w:val="bullet"/>
+      <w:lvlText w:val=""/>
+      <w:lvlJc w:val="left"/>
+      <w:pPr>
+        <w:ind w:left="720" w:hanging="360"/>
+      </w:pPr>
+      <w:rPr>
+        <w:rFonts w:ascii="Symbol" w:hAnsi="Symbol" w:hint="default"/>
+      </w:rPr>
+    </w:lvl>
+    <w:lvl w:ilvl="1" w:tplc="08090003" w:tentative="1">
+      <w:start w:val="1"/>
+      <w:numFmt w:val="bullet"/>
+      <w:lvlText w:val="o"/>
+      <w:lvlJc w:val="left"/>
+      <w:pPr>
+        <w:ind w:left="1440" w:hanging="360"/>
+      </w:pPr>
+      <w:rPr>
+        <w:rFonts w:ascii="Courier New" w:hAnsi="Courier New" w:cs="Courier New" w:hint="default"/>
+      </w:rPr>
+    </w:lvl>
+    <w:lvl w:ilvl="2" w:tplc="08090005" w:tentative="1">
+      <w:start w:val="1"/>
+      <w:numFmt w:val="bullet"/>
+      <w:lvlText w:val=""/>
+      <w:lvlJc w:val="left"/>
+      <w:pPr>
+        <w:ind w:left="2160" w:hanging="360"/>
+      </w:pPr>
+      <w:rPr>
+        <w:rFonts w:ascii="Wingdings" w:hAnsi="Wingdings" w:hint="default"/>
+      </w:rPr>
+    </w:lvl>
+    <w:lvl w:ilvl="3" w:tplc="08090001" w:tentative="1">
+      <w:start w:val="1"/>
+      <w:numFmt w:val="bullet"/>
+      <w:lvlText w:val=""/>
+      <w:lvlJc w:val="left"/>
+      <w:pPr>
+        <w:ind w:left="2880" w:hanging="360"/>
+      </w:pPr>
+      <w:rPr>
+        <w:rFonts w:ascii="Symbol" w:hAnsi="Symbol" w:hint="default"/>
+      </w:rPr>
+    </w:lvl>
+    <w:lvl w:ilvl="4" w:tplc="08090003" w:tentative="1">
+      <w:start w:val="1"/>
+      <w:numFmt w:val="bullet"/>
+      <w:lvlText w:val="o"/>
+      <w:lvlJc w:val="left"/>
+      <w:pPr>
+        <w:ind w:left="3600" w:hanging="360"/>
+      </w:pPr>
+      <w:rPr>
+        <w:rFonts w:ascii="Courier New" w:hAnsi="Courier New" w:cs="Courier New" w:hint="default"/>
+      </w:rPr>
+    </w:lvl>
+    <w:lvl w:ilvl="5" w:tplc="08090005" w:tentative="1">
+      <w:start w:val="1"/>
+      <w:numFmt w:val="bullet"/>
+      <w:lvlText w:val=""/>
+      <w:lvlJc w:val="left"/>
+      <w:pPr>
+        <w:ind w:left="4320" w:hanging="360"/>
+      </w:pPr>
+      <w:rPr>
+        <w:rFonts w:ascii="Wingdings" w:hAnsi="Wingdings" w:hint="default"/>
+      </w:rPr>
+    </w:lvl>
+    <w:lvl w:ilvl="6" w:tplc="08090001" w:tentative="1">
+      <w:start w:val="1"/>
+      <w:numFmt w:val="bullet"/>
+      <w:lvlText w:val=""/>
+      <w:lvlJc w:val="left"/>
+      <w:pPr>
+        <w:ind w:left="5040" w:hanging="360"/>
+      </w:pPr>
+      <w:rPr>
+        <w:rFonts w:ascii="Symbol" w:hAnsi="Symbol" w:hint="default"/>
+      </w:rPr>
+    </w:lvl>
+    <w:lvl w:ilvl="7" w:tplc="08090003" w:tentative="1">
+      <w:start w:val="1"/>
+      <w:numFmt w:val="bullet"/>
+      <w:lvlText w:val="o"/>
+      <w:lvlJc w:val="left"/>
+      <w:pPr>
+        <w:ind w:left="5760" w:hanging="360"/>
+      </w:pPr>
+      <w:rPr>
+        <w:rFonts w:ascii="Courier New" w:hAnsi="Courier New" w:cs="Courier New" w:hint="default"/>
+      </w:rPr>
+    </w:lvl>
+    <w:lvl w:ilvl="8" w:tplc="08090005" w:tentative="1">
+      <w:start w:val="1"/>
+      <w:numFmt w:val="bullet"/>
+      <w:lvlText w:val=""/>
+      <w:lvlJc w:val="left"/>
+      <w:pPr>
+        <w:ind w:left="6480" w:hanging="360"/>
+      </w:pPr>
+      <w:rPr>
+        <w:rFonts w:ascii="Wingdings" w:hAnsi="Wingdings" w:hint="default"/>
+      </w:rPr>
+    </w:lvl>
+  </w:abstractNum>
+  <w:abstractNum w:abstractNumId="1" w15:restartNumberingAfterBreak="0">
+    <w:nsid w:val="078C2AAF"/>
+    <w:multiLevelType w:val="hybridMultilevel"/>
+    <w:tmpl w:val="4E56B3E4"/>
+    <w:lvl w:ilvl="0" w:tplc="0809000F">
+      <w:start w:val="1"/>
+      <w:numFmt w:val="decimal"/>
+      <w:lvlText w:val="%1."/>
+      <w:lvlJc w:val="left"/>
+      <w:pPr>
+        <w:ind w:left="720" w:hanging="360"/>
+      </w:pPr>
+    </w:lvl>
+    <w:lvl w:ilvl="1" w:tplc="08090019" w:tentative="1">
+      <w:start w:val="1"/>
+      <w:numFmt w:val="lowerLetter"/>
+      <w:lvlText w:val="%2."/>
+      <w:lvlJc w:val="left"/>
+      <w:pPr>
+        <w:ind w:left="1440" w:hanging="360"/>
+      </w:pPr>
+    </w:lvl>
+    <w:lvl w:ilvl="2" w:tplc="0809001B" w:tentative="1">
+      <w:start w:val="1"/>
+      <w:numFmt w:val="lowerRoman"/>
+      <w:lvlText w:val="%3."/>
+      <w:lvlJc w:val="right"/>
+      <w:pPr>
+        <w:ind w:left="2160" w:hanging="180"/>
+      </w:pPr>
+    </w:lvl>
+    <w:lvl w:ilvl="3" w:tplc="0809000F" w:tentative="1">
+      <w:start w:val="1"/>
+      <w:numFmt w:val="decimal"/>
+      <w:lvlText w:val="%4."/>
+      <w:lvlJc w:val="left"/>
+      <w:pPr>
+        <w:ind w:left="2880" w:hanging="360"/>
+      </w:pPr>
+    </w:lvl>
+    <w:lvl w:ilvl="4" w:tplc="08090019" w:tentative="1">
+      <w:start w:val="1"/>
+      <w:numFmt w:val="lowerLetter"/>
+      <w:lvlText w:val="%5."/>
+      <w:lvlJc w:val="left"/>
+      <w:pPr>
+        <w:ind w:left="3600" w:hanging="360"/>
+      </w:pPr>
+    </w:lvl>
+    <w:lvl w:ilvl="5" w:tplc="0809001B" w:tentative="1">
+      <w:start w:val="1"/>
+      <w:numFmt w:val="lowerRoman"/>
+      <w:lvlText w:val="%6."/>
+      <w:lvlJc w:val="right"/>
+      <w:pPr>
+        <w:ind w:left="4320" w:hanging="180"/>
+      </w:pPr>
+    </w:lvl>
+    <w:lvl w:ilvl="6" w:tplc="0809000F" w:tentative="1">
+      <w:start w:val="1"/>
+      <w:numFmt w:val="decimal"/>
+      <w:lvlText w:val="%7."/>
+      <w:lvlJc w:val="left"/>
+      <w:pPr>
+        <w:ind w:left="5040" w:hanging="360"/>
+      </w:pPr>
+    </w:lvl>
+    <w:lvl w:ilvl="7" w:tplc="08090019" w:tentative="1">
+      <w:start w:val="1"/>
+      <w:numFmt w:val="lowerLetter"/>
+      <w:lvlText w:val="%8."/>
+      <w:lvlJc w:val="left"/>
+      <w:pPr>
+        <w:ind w:left="5760" w:hanging="360"/>
+      </w:pPr>
+    </w:lvl>
+    <w:lvl w:ilvl="8" w:tplc="0809001B" w:tentative="1">
+      <w:start w:val="1"/>
+      <w:numFmt w:val="lowerRoman"/>
+      <w:lvlText w:val="%9."/>
+      <w:lvlJc w:val="right"/>
+      <w:pPr>
+        <w:ind w:left="6480" w:hanging="180"/>
+      </w:pPr>
+    </w:lvl>
+  </w:abstractNum>
+  <w:abstractNum w:abstractNumId="2" w15:restartNumberingAfterBreak="0">
+    <w:nsid w:val="0F1B4200"/>
+    <w:multiLevelType w:val="hybridMultilevel"/>
+    <w:tmpl w:val="84788F56"/>
+    <w:lvl w:ilvl="0" w:tplc="08090001">
+      <w:start w:val="1"/>
+      <w:numFmt w:val="bullet"/>
+      <w:lvlText w:val=""/>
+      <w:lvlJc w:val="left"/>
+      <w:pPr>
+        <w:ind w:left="720" w:hanging="360"/>
+      </w:pPr>
+      <w:rPr>
+        <w:rFonts w:ascii="Symbol" w:hAnsi="Symbol" w:hint="default"/>
+      </w:rPr>
+    </w:lvl>
+    <w:lvl w:ilvl="1" w:tplc="08090003" w:tentative="1">
+      <w:start w:val="1"/>
+      <w:numFmt w:val="bullet"/>
+      <w:lvlText w:val="o"/>
+      <w:lvlJc w:val="left"/>
+      <w:pPr>
+        <w:ind w:left="1440" w:hanging="360"/>
+      </w:pPr>
+      <w:rPr>
+        <w:rFonts w:ascii="Courier New" w:hAnsi="Courier New" w:cs="Courier New" w:hint="default"/>
+      </w:rPr>
+    </w:lvl>
+    <w:lvl w:ilvl="2" w:tplc="08090005" w:tentative="1">
+      <w:start w:val="1"/>
+      <w:numFmt w:val="bullet"/>
+      <w:lvlText w:val=""/>
+      <w:lvlJc w:val="left"/>
+      <w:pPr>
+        <w:ind w:left="2160" w:hanging="360"/>
+      </w:pPr>
+      <w:rPr>
+        <w:rFonts w:ascii="Wingdings" w:hAnsi="Wingdings" w:hint="default"/>
+      </w:rPr>
+    </w:lvl>
+    <w:lvl w:ilvl="3" w:tplc="08090001" w:tentative="1">
+      <w:start w:val="1"/>
+      <w:numFmt w:val="bullet"/>
+      <w:lvlText w:val=""/>
+      <w:lvlJc w:val="left"/>
+      <w:pPr>
+        <w:ind w:left="2880" w:hanging="360"/>
+      </w:pPr>
+      <w:rPr>
+        <w:rFonts w:ascii="Symbol" w:hAnsi="Symbol" w:hint="default"/>
+      </w:rPr>
+    </w:lvl>
+    <w:lvl w:ilvl="4" w:tplc="08090003" w:tentative="1">
+      <w:start w:val="1"/>
+      <w:numFmt w:val="bullet"/>
+      <w:lvlText w:val="o"/>
+      <w:lvlJc w:val="left"/>
+      <w:pPr>
+        <w:ind w:left="3600" w:hanging="360"/>
+      </w:pPr>
+      <w:rPr>
+        <w:rFonts w:ascii="Courier New" w:hAnsi="Courier New" w:cs="Courier New" w:hint="default"/>
+      </w:rPr>
+    </w:lvl>
+    <w:lvl w:ilvl="5" w:tplc="08090005" w:tentative="1">
+      <w:start w:val="1"/>
+      <w:numFmt w:val="bullet"/>
+      <w:lvlText w:val=""/>
+      <w:lvlJc w:val="left"/>
+      <w:pPr>
+        <w:ind w:left="4320" w:hanging="360"/>
+      </w:pPr>
+      <w:rPr>
+        <w:rFonts w:ascii="Wingdings" w:hAnsi="Wingdings" w:hint="default"/>
+      </w:rPr>
+    </w:lvl>
+    <w:lvl w:ilvl="6" w:tplc="08090001" w:tentative="1">
+      <w:start w:val="1"/>
+      <w:numFmt w:val="bullet"/>
+      <w:lvlText w:val=""/>
+      <w:lvlJc w:val="left"/>
+      <w:pPr>
+        <w:ind w:left="5040" w:hanging="360"/>
+      </w:pPr>
+      <w:rPr>
+        <w:rFonts w:ascii="Symbol" w:hAnsi="Symbol" w:hint="default"/>
+      </w:rPr>
+    </w:lvl>
+    <w:lvl w:ilvl="7" w:tplc="08090003" w:tentative="1">
+      <w:start w:val="1"/>
+      <w:numFmt w:val="bullet"/>
+      <w:lvlText w:val="o"/>
+      <w:lvlJc w:val="left"/>
+      <w:pPr>
+        <w:ind w:left="5760" w:hanging="360"/>
+      </w:pPr>
+      <w:rPr>
+        <w:rFonts w:ascii="Courier New" w:hAnsi="Courier New" w:cs="Courier New" w:hint="default"/>
+      </w:rPr>
+    </w:lvl>
+    <w:lvl w:ilvl="8" w:tplc="08090005" w:tentative="1">
+      <w:start w:val="1"/>
+      <w:numFmt w:val="bullet"/>
+      <w:lvlText w:val=""/>
+      <w:lvlJc w:val="left"/>
+      <w:pPr>
+        <w:ind w:left="6480" w:hanging="360"/>
+      </w:pPr>
+      <w:rPr>
+        <w:rFonts w:ascii="Wingdings" w:hAnsi="Wingdings" w:hint="default"/>
+      </w:rPr>
+    </w:lvl>
+  </w:abstractNum>
+  <w:abstractNum w:abstractNumId="3" w15:restartNumberingAfterBreak="0">
+    <w:nsid w:val="2B5521F4"/>
+    <w:multiLevelType w:val="hybridMultilevel"/>
+    <w:tmpl w:val="858827FA"/>
+    <w:lvl w:ilvl="0" w:tplc="08090001">
+      <w:start w:val="1"/>
+      <w:numFmt w:val="bullet"/>
+      <w:lvlText w:val=""/>
+      <w:lvlJc w:val="left"/>
+      <w:pPr>
+        <w:ind w:left="720" w:hanging="360"/>
+      </w:pPr>
+      <w:rPr>
+        <w:rFonts w:ascii="Symbol" w:hAnsi="Symbol" w:hint="default"/>
+      </w:rPr>
+    </w:lvl>
+    <w:lvl w:ilvl="1" w:tplc="08090003" w:tentative="1">
+      <w:start w:val="1"/>
+      <w:numFmt w:val="bullet"/>
+      <w:lvlText w:val="o"/>
+      <w:lvlJc w:val="left"/>
+      <w:pPr>
+        <w:ind w:left="1440" w:hanging="360"/>
+      </w:pPr>
+      <w:rPr>
+        <w:rFonts w:ascii="Courier New" w:hAnsi="Courier New" w:cs="Courier New" w:hint="default"/>
+      </w:rPr>
+    </w:lvl>
+    <w:lvl w:ilvl="2" w:tplc="08090005" w:tentative="1">
+      <w:start w:val="1"/>
+      <w:numFmt w:val="bullet"/>
+      <w:lvlText w:val=""/>
+      <w:lvlJc w:val="left"/>
+      <w:pPr>
+        <w:ind w:left="2160" w:hanging="360"/>
+      </w:pPr>
+      <w:rPr>
+        <w:rFonts w:ascii="Wingdings" w:hAnsi="Wingdings" w:hint="default"/>
+      </w:rPr>
+    </w:lvl>
+    <w:lvl w:ilvl="3" w:tplc="08090001" w:tentative="1">
+      <w:start w:val="1"/>
+      <w:numFmt w:val="bullet"/>
+      <w:lvlText w:val=""/>
+      <w:lvlJc w:val="left"/>
+      <w:pPr>
+        <w:ind w:left="2880" w:hanging="360"/>
+      </w:pPr>
+      <w:rPr>
+        <w:rFonts w:ascii="Symbol" w:hAnsi="Symbol" w:hint="default"/>
+      </w:rPr>
+    </w:lvl>
+    <w:lvl w:ilvl="4" w:tplc="08090003" w:tentative="1">
+      <w:start w:val="1"/>
+      <w:numFmt w:val="bullet"/>
+      <w:lvlText w:val="o"/>
+      <w:lvlJc w:val="left"/>
+      <w:pPr>
+        <w:ind w:left="3600" w:hanging="360"/>
+      </w:pPr>
+      <w:rPr>
+        <w:rFonts w:ascii="Courier New" w:hAnsi="Courier New" w:cs="Courier New" w:hint="default"/>
+      </w:rPr>
+    </w:lvl>
+    <w:lvl w:ilvl="5" w:tplc="08090005" w:tentative="1">
+      <w:start w:val="1"/>
+      <w:numFmt w:val="bullet"/>
+      <w:lvlText w:val=""/>
+      <w:lvlJc w:val="left"/>
+      <w:pPr>
+        <w:ind w:left="4320" w:hanging="360"/>
+      </w:pPr>
+      <w:rPr>
+        <w:rFonts w:ascii="Wingdings" w:hAnsi="Wingdings" w:hint="default"/>
+      </w:rPr>
+    </w:lvl>
+    <w:lvl w:ilvl="6" w:tplc="08090001" w:tentative="1">
+      <w:start w:val="1"/>
+      <w:numFmt w:val="bullet"/>
+      <w:lvlText w:val=""/>
+      <w:lvlJc w:val="left"/>
+      <w:pPr>
+        <w:ind w:left="5040" w:hanging="360"/>
+      </w:pPr>
+      <w:rPr>
+        <w:rFonts w:ascii="Symbol" w:hAnsi="Symbol" w:hint="default"/>
+      </w:rPr>
+    </w:lvl>
+    <w:lvl w:ilvl="7" w:tplc="08090003" w:tentative="1">
+      <w:start w:val="1"/>
+      <w:numFmt w:val="bullet"/>
+      <w:lvlText w:val="o"/>
+      <w:lvlJc w:val="left"/>
+      <w:pPr>
+        <w:ind w:left="5760" w:hanging="360"/>
+      </w:pPr>
+      <w:rPr>
+        <w:rFonts w:ascii="Courier New" w:hAnsi="Courier New" w:cs="Courier New" w:hint="default"/>
+      </w:rPr>
+    </w:lvl>
+    <w:lvl w:ilvl="8" w:tplc="08090005" w:tentative="1">
+      <w:start w:val="1"/>
+      <w:numFmt w:val="bullet"/>
+      <w:lvlText w:val=""/>
+      <w:lvlJc w:val="left"/>
+      <w:pPr>
+        <w:ind w:left="6480" w:hanging="360"/>
+      </w:pPr>
+      <w:rPr>
+        <w:rFonts w:ascii="Wingdings" w:hAnsi="Wingdings" w:hint="default"/>
+      </w:rPr>
+    </w:lvl>
+  </w:abstractNum>
+  <w:abstractNum w:abstractNumId="4" w15:restartNumberingAfterBreak="0">
     <w:nsid w:val="33B9079C"/>
     <w:multiLevelType w:val="hybridMultilevel"/>
     <w:tmpl w:val="31E80708"/>
@@ -169,7 +1710,346 @@
       </w:pPr>
     </w:lvl>
   </w:abstractNum>
-  <w:abstractNum w:abstractNumId="1" w15:restartNumberingAfterBreak="0">
+  <w:abstractNum w:abstractNumId="5" w15:restartNumberingAfterBreak="0">
+    <w:nsid w:val="3C066FDB"/>
+    <w:multiLevelType w:val="hybridMultilevel"/>
+    <w:tmpl w:val="06E25C2C"/>
+    <w:lvl w:ilvl="0" w:tplc="08090001">
+      <w:start w:val="1"/>
+      <w:numFmt w:val="bullet"/>
+      <w:lvlText w:val=""/>
+      <w:lvlJc w:val="left"/>
+      <w:pPr>
+        <w:ind w:left="720" w:hanging="360"/>
+      </w:pPr>
+      <w:rPr>
+        <w:rFonts w:ascii="Symbol" w:hAnsi="Symbol" w:hint="default"/>
+      </w:rPr>
+    </w:lvl>
+    <w:lvl w:ilvl="1" w:tplc="08090003" w:tentative="1">
+      <w:start w:val="1"/>
+      <w:numFmt w:val="bullet"/>
+      <w:lvlText w:val="o"/>
+      <w:lvlJc w:val="left"/>
+      <w:pPr>
+        <w:ind w:left="1440" w:hanging="360"/>
+      </w:pPr>
+      <w:rPr>
+        <w:rFonts w:ascii="Courier New" w:hAnsi="Courier New" w:cs="Courier New" w:hint="default"/>
+      </w:rPr>
+    </w:lvl>
+    <w:lvl w:ilvl="2" w:tplc="08090005" w:tentative="1">
+      <w:start w:val="1"/>
+      <w:numFmt w:val="bullet"/>
+      <w:lvlText w:val=""/>
+      <w:lvlJc w:val="left"/>
+      <w:pPr>
+        <w:ind w:left="2160" w:hanging="360"/>
+      </w:pPr>
+      <w:rPr>
+        <w:rFonts w:ascii="Wingdings" w:hAnsi="Wingdings" w:hint="default"/>
+      </w:rPr>
+    </w:lvl>
+    <w:lvl w:ilvl="3" w:tplc="08090001" w:tentative="1">
+      <w:start w:val="1"/>
+      <w:numFmt w:val="bullet"/>
+      <w:lvlText w:val=""/>
+      <w:lvlJc w:val="left"/>
+      <w:pPr>
+        <w:ind w:left="2880" w:hanging="360"/>
+      </w:pPr>
+      <w:rPr>
+        <w:rFonts w:ascii="Symbol" w:hAnsi="Symbol" w:hint="default"/>
+      </w:rPr>
+    </w:lvl>
+    <w:lvl w:ilvl="4" w:tplc="08090003" w:tentative="1">
+      <w:start w:val="1"/>
+      <w:numFmt w:val="bullet"/>
+      <w:lvlText w:val="o"/>
+      <w:lvlJc w:val="left"/>
+      <w:pPr>
+        <w:ind w:left="3600" w:hanging="360"/>
+      </w:pPr>
+      <w:rPr>
+        <w:rFonts w:ascii="Courier New" w:hAnsi="Courier New" w:cs="Courier New" w:hint="default"/>
+      </w:rPr>
+    </w:lvl>
+    <w:lvl w:ilvl="5" w:tplc="08090005" w:tentative="1">
+      <w:start w:val="1"/>
+      <w:numFmt w:val="bullet"/>
+      <w:lvlText w:val=""/>
+      <w:lvlJc w:val="left"/>
+      <w:pPr>
+        <w:ind w:left="4320" w:hanging="360"/>
+      </w:pPr>
+      <w:rPr>
+        <w:rFonts w:ascii="Wingdings" w:hAnsi="Wingdings" w:hint="default"/>
+      </w:rPr>
+    </w:lvl>
+    <w:lvl w:ilvl="6" w:tplc="08090001" w:tentative="1">
+      <w:start w:val="1"/>
+      <w:numFmt w:val="bullet"/>
+      <w:lvlText w:val=""/>
+      <w:lvlJc w:val="left"/>
+      <w:pPr>
+        <w:ind w:left="5040" w:hanging="360"/>
+      </w:pPr>
+      <w:rPr>
+        <w:rFonts w:ascii="Symbol" w:hAnsi="Symbol" w:hint="default"/>
+      </w:rPr>
+    </w:lvl>
+    <w:lvl w:ilvl="7" w:tplc="08090003" w:tentative="1">
+      <w:start w:val="1"/>
+      <w:numFmt w:val="bullet"/>
+      <w:lvlText w:val="o"/>
+      <w:lvlJc w:val="left"/>
+      <w:pPr>
+        <w:ind w:left="5760" w:hanging="360"/>
+      </w:pPr>
+      <w:rPr>
+        <w:rFonts w:ascii="Courier New" w:hAnsi="Courier New" w:cs="Courier New" w:hint="default"/>
+      </w:rPr>
+    </w:lvl>
+    <w:lvl w:ilvl="8" w:tplc="08090005" w:tentative="1">
+      <w:start w:val="1"/>
+      <w:numFmt w:val="bullet"/>
+      <w:lvlText w:val=""/>
+      <w:lvlJc w:val="left"/>
+      <w:pPr>
+        <w:ind w:left="6480" w:hanging="360"/>
+      </w:pPr>
+      <w:rPr>
+        <w:rFonts w:ascii="Wingdings" w:hAnsi="Wingdings" w:hint="default"/>
+      </w:rPr>
+    </w:lvl>
+  </w:abstractNum>
+  <w:abstractNum w:abstractNumId="6" w15:restartNumberingAfterBreak="0">
+    <w:nsid w:val="3C1A7C4F"/>
+    <w:multiLevelType w:val="hybridMultilevel"/>
+    <w:tmpl w:val="9036F0F0"/>
+    <w:lvl w:ilvl="0" w:tplc="08090001">
+      <w:start w:val="1"/>
+      <w:numFmt w:val="bullet"/>
+      <w:lvlText w:val=""/>
+      <w:lvlJc w:val="left"/>
+      <w:pPr>
+        <w:ind w:left="720" w:hanging="360"/>
+      </w:pPr>
+      <w:rPr>
+        <w:rFonts w:ascii="Symbol" w:hAnsi="Symbol" w:hint="default"/>
+      </w:rPr>
+    </w:lvl>
+    <w:lvl w:ilvl="1" w:tplc="08090003" w:tentative="1">
+      <w:start w:val="1"/>
+      <w:numFmt w:val="bullet"/>
+      <w:lvlText w:val="o"/>
+      <w:lvlJc w:val="left"/>
+      <w:pPr>
+        <w:ind w:left="1440" w:hanging="360"/>
+      </w:pPr>
+      <w:rPr>
+        <w:rFonts w:ascii="Courier New" w:hAnsi="Courier New" w:cs="Courier New" w:hint="default"/>
+      </w:rPr>
+    </w:lvl>
+    <w:lvl w:ilvl="2" w:tplc="08090005" w:tentative="1">
+      <w:start w:val="1"/>
+      <w:numFmt w:val="bullet"/>
+      <w:lvlText w:val=""/>
+      <w:lvlJc w:val="left"/>
+      <w:pPr>
+        <w:ind w:left="2160" w:hanging="360"/>
+      </w:pPr>
+      <w:rPr>
+        <w:rFonts w:ascii="Wingdings" w:hAnsi="Wingdings" w:hint="default"/>
+      </w:rPr>
+    </w:lvl>
+    <w:lvl w:ilvl="3" w:tplc="08090001" w:tentative="1">
+      <w:start w:val="1"/>
+      <w:numFmt w:val="bullet"/>
+      <w:lvlText w:val=""/>
+      <w:lvlJc w:val="left"/>
+      <w:pPr>
+        <w:ind w:left="2880" w:hanging="360"/>
+      </w:pPr>
+      <w:rPr>
+        <w:rFonts w:ascii="Symbol" w:hAnsi="Symbol" w:hint="default"/>
+      </w:rPr>
+    </w:lvl>
+    <w:lvl w:ilvl="4" w:tplc="08090003" w:tentative="1">
+      <w:start w:val="1"/>
+      <w:numFmt w:val="bullet"/>
+      <w:lvlText w:val="o"/>
+      <w:lvlJc w:val="left"/>
+      <w:pPr>
+        <w:ind w:left="3600" w:hanging="360"/>
+      </w:pPr>
+      <w:rPr>
+        <w:rFonts w:ascii="Courier New" w:hAnsi="Courier New" w:cs="Courier New" w:hint="default"/>
+      </w:rPr>
+    </w:lvl>
+    <w:lvl w:ilvl="5" w:tplc="08090005" w:tentative="1">
+      <w:start w:val="1"/>
+      <w:numFmt w:val="bullet"/>
+      <w:lvlText w:val=""/>
+      <w:lvlJc w:val="left"/>
+      <w:pPr>
+        <w:ind w:left="4320" w:hanging="360"/>
+      </w:pPr>
+      <w:rPr>
+        <w:rFonts w:ascii="Wingdings" w:hAnsi="Wingdings" w:hint="default"/>
+      </w:rPr>
+    </w:lvl>
+    <w:lvl w:ilvl="6" w:tplc="08090001" w:tentative="1">
+      <w:start w:val="1"/>
+      <w:numFmt w:val="bullet"/>
+      <w:lvlText w:val=""/>
+      <w:lvlJc w:val="left"/>
+      <w:pPr>
+        <w:ind w:left="5040" w:hanging="360"/>
+      </w:pPr>
+      <w:rPr>
+        <w:rFonts w:ascii="Symbol" w:hAnsi="Symbol" w:hint="default"/>
+      </w:rPr>
+    </w:lvl>
+    <w:lvl w:ilvl="7" w:tplc="08090003" w:tentative="1">
+      <w:start w:val="1"/>
+      <w:numFmt w:val="bullet"/>
+      <w:lvlText w:val="o"/>
+      <w:lvlJc w:val="left"/>
+      <w:pPr>
+        <w:ind w:left="5760" w:hanging="360"/>
+      </w:pPr>
+      <w:rPr>
+        <w:rFonts w:ascii="Courier New" w:hAnsi="Courier New" w:cs="Courier New" w:hint="default"/>
+      </w:rPr>
+    </w:lvl>
+    <w:lvl w:ilvl="8" w:tplc="08090005" w:tentative="1">
+      <w:start w:val="1"/>
+      <w:numFmt w:val="bullet"/>
+      <w:lvlText w:val=""/>
+      <w:lvlJc w:val="left"/>
+      <w:pPr>
+        <w:ind w:left="6480" w:hanging="360"/>
+      </w:pPr>
+      <w:rPr>
+        <w:rFonts w:ascii="Wingdings" w:hAnsi="Wingdings" w:hint="default"/>
+      </w:rPr>
+    </w:lvl>
+  </w:abstractNum>
+  <w:abstractNum w:abstractNumId="7" w15:restartNumberingAfterBreak="0">
+    <w:nsid w:val="3D051DAD"/>
+    <w:multiLevelType w:val="multilevel"/>
+    <w:tmpl w:val="345E6392"/>
+    <w:lvl w:ilvl="0">
+      <w:start w:val="1"/>
+      <w:numFmt w:val="decimal"/>
+      <w:lvlText w:val="%1."/>
+      <w:lvlJc w:val="left"/>
+      <w:pPr>
+        <w:tabs>
+          <w:tab w:val="num" w:pos="720"/>
+        </w:tabs>
+        <w:ind w:left="720" w:hanging="360"/>
+      </w:pPr>
+    </w:lvl>
+    <w:lvl w:ilvl="1" w:tentative="1">
+      <w:start w:val="1"/>
+      <w:numFmt w:val="decimal"/>
+      <w:lvlText w:val="%2."/>
+      <w:lvlJc w:val="left"/>
+      <w:pPr>
+        <w:tabs>
+          <w:tab w:val="num" w:pos="1440"/>
+        </w:tabs>
+        <w:ind w:left="1440" w:hanging="360"/>
+      </w:pPr>
+    </w:lvl>
+    <w:lvl w:ilvl="2" w:tentative="1">
+      <w:start w:val="1"/>
+      <w:numFmt w:val="decimal"/>
+      <w:lvlText w:val="%3."/>
+      <w:lvlJc w:val="left"/>
+      <w:pPr>
+        <w:tabs>
+          <w:tab w:val="num" w:pos="2160"/>
+        </w:tabs>
+        <w:ind w:left="2160" w:hanging="360"/>
+      </w:pPr>
+    </w:lvl>
+    <w:lvl w:ilvl="3" w:tentative="1">
+      <w:start w:val="1"/>
+      <w:numFmt w:val="decimal"/>
+      <w:lvlText w:val="%4."/>
+      <w:lvlJc w:val="left"/>
+      <w:pPr>
+        <w:tabs>
+          <w:tab w:val="num" w:pos="2880"/>
+        </w:tabs>
+        <w:ind w:left="2880" w:hanging="360"/>
+      </w:pPr>
+    </w:lvl>
+    <w:lvl w:ilvl="4" w:tentative="1">
+      <w:start w:val="1"/>
+      <w:numFmt w:val="decimal"/>
+      <w:lvlText w:val="%5."/>
+      <w:lvlJc w:val="left"/>
+      <w:pPr>
+        <w:tabs>
+          <w:tab w:val="num" w:pos="3600"/>
+        </w:tabs>
+        <w:ind w:left="3600" w:hanging="360"/>
+      </w:pPr>
+    </w:lvl>
+    <w:lvl w:ilvl="5" w:tentative="1">
+      <w:start w:val="1"/>
+      <w:numFmt w:val="decimal"/>
+      <w:lvlText w:val="%6."/>
+      <w:lvlJc w:val="left"/>
+      <w:pPr>
+        <w:tabs>
+          <w:tab w:val="num" w:pos="4320"/>
+        </w:tabs>
+        <w:ind w:left="4320" w:hanging="360"/>
+      </w:pPr>
+    </w:lvl>
+    <w:lvl w:ilvl="6" w:tentative="1">
+      <w:start w:val="1"/>
+      <w:numFmt w:val="decimal"/>
+      <w:lvlText w:val="%7."/>
+      <w:lvlJc w:val="left"/>
+      <w:pPr>
+        <w:tabs>
+          <w:tab w:val="num" w:pos="5040"/>
+        </w:tabs>
+        <w:ind w:left="5040" w:hanging="360"/>
+      </w:pPr>
+    </w:lvl>
+    <w:lvl w:ilvl="7" w:tentative="1">
+      <w:start w:val="1"/>
+      <w:numFmt w:val="decimal"/>
+      <w:lvlText w:val="%8."/>
+      <w:lvlJc w:val="left"/>
+      <w:pPr>
+        <w:tabs>
+          <w:tab w:val="num" w:pos="5760"/>
+        </w:tabs>
+        <w:ind w:left="5760" w:hanging="360"/>
+      </w:pPr>
+    </w:lvl>
+    <w:lvl w:ilvl="8" w:tentative="1">
+      <w:start w:val="1"/>
+      <w:numFmt w:val="decimal"/>
+      <w:lvlText w:val="%9."/>
+      <w:lvlJc w:val="left"/>
+      <w:pPr>
+        <w:tabs>
+          <w:tab w:val="num" w:pos="6480"/>
+        </w:tabs>
+        <w:ind w:left="6480" w:hanging="360"/>
+      </w:pPr>
+    </w:lvl>
+  </w:abstractNum>
+  <w:abstractNum w:abstractNumId="8" w15:restartNumberingAfterBreak="0">
     <w:nsid w:val="3FC81584"/>
     <w:multiLevelType w:val="hybridMultilevel"/>
     <w:tmpl w:val="04EE9350"/>
@@ -259,10 +2139,379 @@
       </w:pPr>
     </w:lvl>
   </w:abstractNum>
+  <w:abstractNum w:abstractNumId="9" w15:restartNumberingAfterBreak="0">
+    <w:nsid w:val="59294F9F"/>
+    <w:multiLevelType w:val="hybridMultilevel"/>
+    <w:tmpl w:val="A3CC4DBE"/>
+    <w:lvl w:ilvl="0" w:tplc="08090001">
+      <w:start w:val="1"/>
+      <w:numFmt w:val="bullet"/>
+      <w:lvlText w:val=""/>
+      <w:lvlJc w:val="left"/>
+      <w:pPr>
+        <w:ind w:left="720" w:hanging="360"/>
+      </w:pPr>
+      <w:rPr>
+        <w:rFonts w:ascii="Symbol" w:hAnsi="Symbol" w:hint="default"/>
+      </w:rPr>
+    </w:lvl>
+    <w:lvl w:ilvl="1" w:tplc="08090003" w:tentative="1">
+      <w:start w:val="1"/>
+      <w:numFmt w:val="bullet"/>
+      <w:lvlText w:val="o"/>
+      <w:lvlJc w:val="left"/>
+      <w:pPr>
+        <w:ind w:left="1440" w:hanging="360"/>
+      </w:pPr>
+      <w:rPr>
+        <w:rFonts w:ascii="Courier New" w:hAnsi="Courier New" w:cs="Courier New" w:hint="default"/>
+      </w:rPr>
+    </w:lvl>
+    <w:lvl w:ilvl="2" w:tplc="08090005" w:tentative="1">
+      <w:start w:val="1"/>
+      <w:numFmt w:val="bullet"/>
+      <w:lvlText w:val=""/>
+      <w:lvlJc w:val="left"/>
+      <w:pPr>
+        <w:ind w:left="2160" w:hanging="360"/>
+      </w:pPr>
+      <w:rPr>
+        <w:rFonts w:ascii="Wingdings" w:hAnsi="Wingdings" w:hint="default"/>
+      </w:rPr>
+    </w:lvl>
+    <w:lvl w:ilvl="3" w:tplc="08090001" w:tentative="1">
+      <w:start w:val="1"/>
+      <w:numFmt w:val="bullet"/>
+      <w:lvlText w:val=""/>
+      <w:lvlJc w:val="left"/>
+      <w:pPr>
+        <w:ind w:left="2880" w:hanging="360"/>
+      </w:pPr>
+      <w:rPr>
+        <w:rFonts w:ascii="Symbol" w:hAnsi="Symbol" w:hint="default"/>
+      </w:rPr>
+    </w:lvl>
+    <w:lvl w:ilvl="4" w:tplc="08090003" w:tentative="1">
+      <w:start w:val="1"/>
+      <w:numFmt w:val="bullet"/>
+      <w:lvlText w:val="o"/>
+      <w:lvlJc w:val="left"/>
+      <w:pPr>
+        <w:ind w:left="3600" w:hanging="360"/>
+      </w:pPr>
+      <w:rPr>
+        <w:rFonts w:ascii="Courier New" w:hAnsi="Courier New" w:cs="Courier New" w:hint="default"/>
+      </w:rPr>
+    </w:lvl>
+    <w:lvl w:ilvl="5" w:tplc="08090005" w:tentative="1">
+      <w:start w:val="1"/>
+      <w:numFmt w:val="bullet"/>
+      <w:lvlText w:val=""/>
+      <w:lvlJc w:val="left"/>
+      <w:pPr>
+        <w:ind w:left="4320" w:hanging="360"/>
+      </w:pPr>
+      <w:rPr>
+        <w:rFonts w:ascii="Wingdings" w:hAnsi="Wingdings" w:hint="default"/>
+      </w:rPr>
+    </w:lvl>
+    <w:lvl w:ilvl="6" w:tplc="08090001" w:tentative="1">
+      <w:start w:val="1"/>
+      <w:numFmt w:val="bullet"/>
+      <w:lvlText w:val=""/>
+      <w:lvlJc w:val="left"/>
+      <w:pPr>
+        <w:ind w:left="5040" w:hanging="360"/>
+      </w:pPr>
+      <w:rPr>
+        <w:rFonts w:ascii="Symbol" w:hAnsi="Symbol" w:hint="default"/>
+      </w:rPr>
+    </w:lvl>
+    <w:lvl w:ilvl="7" w:tplc="08090003" w:tentative="1">
+      <w:start w:val="1"/>
+      <w:numFmt w:val="bullet"/>
+      <w:lvlText w:val="o"/>
+      <w:lvlJc w:val="left"/>
+      <w:pPr>
+        <w:ind w:left="5760" w:hanging="360"/>
+      </w:pPr>
+      <w:rPr>
+        <w:rFonts w:ascii="Courier New" w:hAnsi="Courier New" w:cs="Courier New" w:hint="default"/>
+      </w:rPr>
+    </w:lvl>
+    <w:lvl w:ilvl="8" w:tplc="08090005" w:tentative="1">
+      <w:start w:val="1"/>
+      <w:numFmt w:val="bullet"/>
+      <w:lvlText w:val=""/>
+      <w:lvlJc w:val="left"/>
+      <w:pPr>
+        <w:ind w:left="6480" w:hanging="360"/>
+      </w:pPr>
+      <w:rPr>
+        <w:rFonts w:ascii="Wingdings" w:hAnsi="Wingdings" w:hint="default"/>
+      </w:rPr>
+    </w:lvl>
+  </w:abstractNum>
+  <w:abstractNum w:abstractNumId="10" w15:restartNumberingAfterBreak="0">
+    <w:nsid w:val="5E0A7122"/>
+    <w:multiLevelType w:val="hybridMultilevel"/>
+    <w:tmpl w:val="F7EA94E6"/>
+    <w:lvl w:ilvl="0" w:tplc="08090001">
+      <w:start w:val="1"/>
+      <w:numFmt w:val="bullet"/>
+      <w:lvlText w:val=""/>
+      <w:lvlJc w:val="left"/>
+      <w:pPr>
+        <w:ind w:left="720" w:hanging="360"/>
+      </w:pPr>
+      <w:rPr>
+        <w:rFonts w:ascii="Symbol" w:hAnsi="Symbol" w:hint="default"/>
+      </w:rPr>
+    </w:lvl>
+    <w:lvl w:ilvl="1" w:tplc="08090003" w:tentative="1">
+      <w:start w:val="1"/>
+      <w:numFmt w:val="bullet"/>
+      <w:lvlText w:val="o"/>
+      <w:lvlJc w:val="left"/>
+      <w:pPr>
+        <w:ind w:left="1440" w:hanging="360"/>
+      </w:pPr>
+      <w:rPr>
+        <w:rFonts w:ascii="Courier New" w:hAnsi="Courier New" w:cs="Courier New" w:hint="default"/>
+      </w:rPr>
+    </w:lvl>
+    <w:lvl w:ilvl="2" w:tplc="08090005" w:tentative="1">
+      <w:start w:val="1"/>
+      <w:numFmt w:val="bullet"/>
+      <w:lvlText w:val=""/>
+      <w:lvlJc w:val="left"/>
+      <w:pPr>
+        <w:ind w:left="2160" w:hanging="360"/>
+      </w:pPr>
+      <w:rPr>
+        <w:rFonts w:ascii="Wingdings" w:hAnsi="Wingdings" w:hint="default"/>
+      </w:rPr>
+    </w:lvl>
+    <w:lvl w:ilvl="3" w:tplc="08090001" w:tentative="1">
+      <w:start w:val="1"/>
+      <w:numFmt w:val="bullet"/>
+      <w:lvlText w:val=""/>
+      <w:lvlJc w:val="left"/>
+      <w:pPr>
+        <w:ind w:left="2880" w:hanging="360"/>
+      </w:pPr>
+      <w:rPr>
+        <w:rFonts w:ascii="Symbol" w:hAnsi="Symbol" w:hint="default"/>
+      </w:rPr>
+    </w:lvl>
+    <w:lvl w:ilvl="4" w:tplc="08090003" w:tentative="1">
+      <w:start w:val="1"/>
+      <w:numFmt w:val="bullet"/>
+      <w:lvlText w:val="o"/>
+      <w:lvlJc w:val="left"/>
+      <w:pPr>
+        <w:ind w:left="3600" w:hanging="360"/>
+      </w:pPr>
+      <w:rPr>
+        <w:rFonts w:ascii="Courier New" w:hAnsi="Courier New" w:cs="Courier New" w:hint="default"/>
+      </w:rPr>
+    </w:lvl>
+    <w:lvl w:ilvl="5" w:tplc="08090005" w:tentative="1">
+      <w:start w:val="1"/>
+      <w:numFmt w:val="bullet"/>
+      <w:lvlText w:val=""/>
+      <w:lvlJc w:val="left"/>
+      <w:pPr>
+        <w:ind w:left="4320" w:hanging="360"/>
+      </w:pPr>
+      <w:rPr>
+        <w:rFonts w:ascii="Wingdings" w:hAnsi="Wingdings" w:hint="default"/>
+      </w:rPr>
+    </w:lvl>
+    <w:lvl w:ilvl="6" w:tplc="08090001" w:tentative="1">
+      <w:start w:val="1"/>
+      <w:numFmt w:val="bullet"/>
+      <w:lvlText w:val=""/>
+      <w:lvlJc w:val="left"/>
+      <w:pPr>
+        <w:ind w:left="5040" w:hanging="360"/>
+      </w:pPr>
+      <w:rPr>
+        <w:rFonts w:ascii="Symbol" w:hAnsi="Symbol" w:hint="default"/>
+      </w:rPr>
+    </w:lvl>
+    <w:lvl w:ilvl="7" w:tplc="08090003" w:tentative="1">
+      <w:start w:val="1"/>
+      <w:numFmt w:val="bullet"/>
+      <w:lvlText w:val="o"/>
+      <w:lvlJc w:val="left"/>
+      <w:pPr>
+        <w:ind w:left="5760" w:hanging="360"/>
+      </w:pPr>
+      <w:rPr>
+        <w:rFonts w:ascii="Courier New" w:hAnsi="Courier New" w:cs="Courier New" w:hint="default"/>
+      </w:rPr>
+    </w:lvl>
+    <w:lvl w:ilvl="8" w:tplc="08090005" w:tentative="1">
+      <w:start w:val="1"/>
+      <w:numFmt w:val="bullet"/>
+      <w:lvlText w:val=""/>
+      <w:lvlJc w:val="left"/>
+      <w:pPr>
+        <w:ind w:left="6480" w:hanging="360"/>
+      </w:pPr>
+      <w:rPr>
+        <w:rFonts w:ascii="Wingdings" w:hAnsi="Wingdings" w:hint="default"/>
+      </w:rPr>
+    </w:lvl>
+  </w:abstractNum>
+  <w:abstractNum w:abstractNumId="11" w15:restartNumberingAfterBreak="0">
+    <w:nsid w:val="7D340914"/>
+    <w:multiLevelType w:val="hybridMultilevel"/>
+    <w:tmpl w:val="0A92EC46"/>
+    <w:lvl w:ilvl="0" w:tplc="08090001">
+      <w:start w:val="1"/>
+      <w:numFmt w:val="bullet"/>
+      <w:lvlText w:val=""/>
+      <w:lvlJc w:val="left"/>
+      <w:pPr>
+        <w:ind w:left="720" w:hanging="360"/>
+      </w:pPr>
+      <w:rPr>
+        <w:rFonts w:ascii="Symbol" w:hAnsi="Symbol" w:hint="default"/>
+      </w:rPr>
+    </w:lvl>
+    <w:lvl w:ilvl="1" w:tplc="08090003" w:tentative="1">
+      <w:start w:val="1"/>
+      <w:numFmt w:val="bullet"/>
+      <w:lvlText w:val="o"/>
+      <w:lvlJc w:val="left"/>
+      <w:pPr>
+        <w:ind w:left="1440" w:hanging="360"/>
+      </w:pPr>
+      <w:rPr>
+        <w:rFonts w:ascii="Courier New" w:hAnsi="Courier New" w:cs="Courier New" w:hint="default"/>
+      </w:rPr>
+    </w:lvl>
+    <w:lvl w:ilvl="2" w:tplc="08090005" w:tentative="1">
+      <w:start w:val="1"/>
+      <w:numFmt w:val="bullet"/>
+      <w:lvlText w:val=""/>
+      <w:lvlJc w:val="left"/>
+      <w:pPr>
+        <w:ind w:left="2160" w:hanging="360"/>
+      </w:pPr>
+      <w:rPr>
+        <w:rFonts w:ascii="Wingdings" w:hAnsi="Wingdings" w:hint="default"/>
+      </w:rPr>
+    </w:lvl>
+    <w:lvl w:ilvl="3" w:tplc="08090001" w:tentative="1">
+      <w:start w:val="1"/>
+      <w:numFmt w:val="bullet"/>
+      <w:lvlText w:val=""/>
+      <w:lvlJc w:val="left"/>
+      <w:pPr>
+        <w:ind w:left="2880" w:hanging="360"/>
+      </w:pPr>
+      <w:rPr>
+        <w:rFonts w:ascii="Symbol" w:hAnsi="Symbol" w:hint="default"/>
+      </w:rPr>
+    </w:lvl>
+    <w:lvl w:ilvl="4" w:tplc="08090003" w:tentative="1">
+      <w:start w:val="1"/>
+      <w:numFmt w:val="bullet"/>
+      <w:lvlText w:val="o"/>
+      <w:lvlJc w:val="left"/>
+      <w:pPr>
+        <w:ind w:left="3600" w:hanging="360"/>
+      </w:pPr>
+      <w:rPr>
+        <w:rFonts w:ascii="Courier New" w:hAnsi="Courier New" w:cs="Courier New" w:hint="default"/>
+      </w:rPr>
+    </w:lvl>
+    <w:lvl w:ilvl="5" w:tplc="08090005" w:tentative="1">
+      <w:start w:val="1"/>
+      <w:numFmt w:val="bullet"/>
+      <w:lvlText w:val=""/>
+      <w:lvlJc w:val="left"/>
+      <w:pPr>
+        <w:ind w:left="4320" w:hanging="360"/>
+      </w:pPr>
+      <w:rPr>
+        <w:rFonts w:ascii="Wingdings" w:hAnsi="Wingdings" w:hint="default"/>
+      </w:rPr>
+    </w:lvl>
+    <w:lvl w:ilvl="6" w:tplc="08090001" w:tentative="1">
+      <w:start w:val="1"/>
+      <w:numFmt w:val="bullet"/>
+      <w:lvlText w:val=""/>
+      <w:lvlJc w:val="left"/>
+      <w:pPr>
+        <w:ind w:left="5040" w:hanging="360"/>
+      </w:pPr>
+      <w:rPr>
+        <w:rFonts w:ascii="Symbol" w:hAnsi="Symbol" w:hint="default"/>
+      </w:rPr>
+    </w:lvl>
+    <w:lvl w:ilvl="7" w:tplc="08090003" w:tentative="1">
+      <w:start w:val="1"/>
+      <w:numFmt w:val="bullet"/>
+      <w:lvlText w:val="o"/>
+      <w:lvlJc w:val="left"/>
+      <w:pPr>
+        <w:ind w:left="5760" w:hanging="360"/>
+      </w:pPr>
+      <w:rPr>
+        <w:rFonts w:ascii="Courier New" w:hAnsi="Courier New" w:cs="Courier New" w:hint="default"/>
+      </w:rPr>
+    </w:lvl>
+    <w:lvl w:ilvl="8" w:tplc="08090005" w:tentative="1">
+      <w:start w:val="1"/>
+      <w:numFmt w:val="bullet"/>
+      <w:lvlText w:val=""/>
+      <w:lvlJc w:val="left"/>
+      <w:pPr>
+        <w:ind w:left="6480" w:hanging="360"/>
+      </w:pPr>
+      <w:rPr>
+        <w:rFonts w:ascii="Wingdings" w:hAnsi="Wingdings" w:hint="default"/>
+      </w:rPr>
+    </w:lvl>
+  </w:abstractNum>
   <w:num w:numId="1" w16cid:durableId="134179952">
+    <w:abstractNumId w:val="8"/>
+  </w:num>
+  <w:num w:numId="2" w16cid:durableId="666713969">
+    <w:abstractNumId w:val="4"/>
+  </w:num>
+  <w:num w:numId="3" w16cid:durableId="877738988">
+    <w:abstractNumId w:val="11"/>
+  </w:num>
+  <w:num w:numId="4" w16cid:durableId="66266781">
+    <w:abstractNumId w:val="2"/>
+  </w:num>
+  <w:num w:numId="5" w16cid:durableId="2066682140">
     <w:abstractNumId w:val="1"/>
   </w:num>
-  <w:num w:numId="2" w16cid:durableId="666713969">
+  <w:num w:numId="6" w16cid:durableId="765689088">
+    <w:abstractNumId w:val="5"/>
+  </w:num>
+  <w:num w:numId="7" w16cid:durableId="1944877352">
+    <w:abstractNumId w:val="6"/>
+  </w:num>
+  <w:num w:numId="8" w16cid:durableId="1570924442">
+    <w:abstractNumId w:val="9"/>
+  </w:num>
+  <w:num w:numId="9" w16cid:durableId="776872560">
+    <w:abstractNumId w:val="10"/>
+  </w:num>
+  <w:num w:numId="10" w16cid:durableId="1002272213">
+    <w:abstractNumId w:val="3"/>
+  </w:num>
+  <w:num w:numId="11" w16cid:durableId="773401032">
+    <w:abstractNumId w:val="7"/>
+  </w:num>
+  <w:num w:numId="12" w16cid:durableId="1990672581">
     <w:abstractNumId w:val="0"/>
   </w:num>
 </w:numbering>
@@ -1184,6 +3433,72 @@
       <w:spacing w:val="5"/>
     </w:rPr>
   </w:style>
+  <w:style w:type="character" w:styleId="Hyperlink">
+    <w:name w:val="Hyperlink"/>
+    <w:basedOn w:val="DefaultParagraphFont"/>
+    <w:uiPriority w:val="99"/>
+    <w:unhideWhenUsed/>
+    <w:rsid w:val="00DA68B0"/>
+    <w:rPr>
+      <w:color w:val="467886" w:themeColor="hyperlink"/>
+      <w:u w:val="single"/>
+    </w:rPr>
+  </w:style>
+  <w:style w:type="character" w:styleId="UnresolvedMention">
+    <w:name w:val="Unresolved Mention"/>
+    <w:basedOn w:val="DefaultParagraphFont"/>
+    <w:uiPriority w:val="99"/>
+    <w:semiHidden/>
+    <w:unhideWhenUsed/>
+    <w:rsid w:val="00DA68B0"/>
+    <w:rPr>
+      <w:color w:val="605E5C"/>
+      <w:shd w:val="clear" w:color="auto" w:fill="E1DFDD"/>
+    </w:rPr>
+  </w:style>
+  <w:style w:type="paragraph" w:styleId="NormalWeb">
+    <w:name w:val="Normal (Web)"/>
+    <w:basedOn w:val="Normal"/>
+    <w:uiPriority w:val="99"/>
+    <w:semiHidden/>
+    <w:unhideWhenUsed/>
+    <w:rsid w:val="00884590"/>
+    <w:pPr>
+      <w:spacing w:before="100" w:beforeAutospacing="1" w:after="100" w:afterAutospacing="1" w:line="240" w:lineRule="auto"/>
+    </w:pPr>
+    <w:rPr>
+      <w:rFonts w:ascii="Times New Roman" w:eastAsia="Times New Roman" w:hAnsi="Times New Roman" w:cs="Times New Roman"/>
+      <w:kern w:val="0"/>
+      <w:sz w:val="24"/>
+      <w:szCs w:val="24"/>
+      <w:lang w:eastAsia="en-GB"/>
+      <w14:ligatures w14:val="none"/>
+    </w:rPr>
+  </w:style>
+  <w:style w:type="character" w:styleId="HTMLCode">
+    <w:name w:val="HTML Code"/>
+    <w:basedOn w:val="DefaultParagraphFont"/>
+    <w:uiPriority w:val="99"/>
+    <w:semiHidden/>
+    <w:unhideWhenUsed/>
+    <w:rsid w:val="00884590"/>
+    <w:rPr>
+      <w:rFonts w:ascii="Courier New" w:eastAsia="Times New Roman" w:hAnsi="Courier New" w:cs="Courier New"/>
+      <w:sz w:val="20"/>
+      <w:szCs w:val="20"/>
+    </w:rPr>
+  </w:style>
+  <w:style w:type="character" w:styleId="Emphasis">
+    <w:name w:val="Emphasis"/>
+    <w:basedOn w:val="DefaultParagraphFont"/>
+    <w:uiPriority w:val="20"/>
+    <w:qFormat/>
+    <w:rsid w:val="00884590"/>
+    <w:rPr>
+      <w:i/>
+      <w:iCs/>
+    </w:rPr>
+  </w:style>
 </w:styles>
 </file>
 

</xml_diff>